<commit_message>
updated and completed remaining assignments
</commit_message>
<xml_diff>
--- a/Assignments/Assignment006 (String, Date, Math functions, and Date formats).docx
+++ b/Assignments/Assignment006 (String, Date, Math functions, and Date formats).docx
@@ -15,7 +15,6 @@
           <w:szCs w:val="20"/>
         </w:rPr>
       </w:pPr>
-      <w:bookmarkStart w:id="0" w:name="_GoBack"/>
       <w:r>
         <w:rPr>
           <w:rFonts w:ascii="Tahoma" w:hAnsi="Tahoma" w:cs="Tahoma"/>
@@ -124,6 +123,8 @@
           <w:szCs w:val="20"/>
         </w:rPr>
       </w:pPr>
+      <w:bookmarkStart w:id="0" w:name="_GoBack"/>
+      <w:bookmarkEnd w:id="0"/>
     </w:p>
     <w:p>
       <w:pPr>
@@ -4771,7 +4772,64 @@
                 <w:sz w:val="20"/>
                 <w:szCs w:val="20"/>
               </w:rPr>
-              <w:t>select id, name, endson, dayname(endson)as Day from course_batches where dayname(endson)='sunday';</w:t>
+              <w:t>select id, name, endson, dayname(endson)as Day from course_batches where dayname(endson)</w:t>
+            </w:r>
+            <w:r>
+              <w:rPr>
+                <w:rFonts w:hint="default" w:ascii="Palatino Linotype" w:hAnsi="Palatino Linotype"/>
+                <w:color w:val="5B9BD5" w:themeColor="accent1"/>
+                <w:sz w:val="20"/>
+                <w:szCs w:val="20"/>
+                <w:lang w:val="en-US"/>
+              </w:rPr>
+              <w:t xml:space="preserve"> </w:t>
+            </w:r>
+            <w:r>
+              <w:rPr>
+                <w:rFonts w:hint="default" w:ascii="Palatino Linotype" w:hAnsi="Palatino Linotype"/>
+                <w:color w:val="5B9BD5" w:themeColor="accent1"/>
+                <w:sz w:val="20"/>
+                <w:szCs w:val="20"/>
+              </w:rPr>
+              <w:t>=</w:t>
+            </w:r>
+            <w:r>
+              <w:rPr>
+                <w:rFonts w:hint="default" w:ascii="Palatino Linotype" w:hAnsi="Palatino Linotype"/>
+                <w:color w:val="5B9BD5" w:themeColor="accent1"/>
+                <w:sz w:val="20"/>
+                <w:szCs w:val="20"/>
+                <w:lang w:val="en-US"/>
+              </w:rPr>
+              <w:t xml:space="preserve"> </w:t>
+            </w:r>
+            <w:r>
+              <w:rPr>
+                <w:rFonts w:hint="default" w:ascii="Palatino Linotype" w:hAnsi="Palatino Linotype"/>
+                <w:color w:val="5B9BD5" w:themeColor="accent1"/>
+                <w:sz w:val="20"/>
+                <w:szCs w:val="20"/>
+              </w:rPr>
+              <w:t>'</w:t>
+            </w:r>
+            <w:r>
+              <w:rPr>
+                <w:rFonts w:hint="default" w:ascii="Palatino Linotype" w:hAnsi="Palatino Linotype"/>
+                <w:color w:val="5B9BD5" w:themeColor="accent1"/>
+                <w:sz w:val="20"/>
+                <w:szCs w:val="20"/>
+                <w:lang w:val="en-US"/>
+              </w:rPr>
+              <w:t>S</w:t>
+            </w:r>
+            <w:r>
+              <w:rPr>
+                <w:rFonts w:hint="default" w:ascii="Palatino Linotype" w:hAnsi="Palatino Linotype"/>
+                <w:color w:val="5B9BD5" w:themeColor="accent1"/>
+                <w:sz w:val="20"/>
+                <w:szCs w:val="20"/>
+              </w:rPr>
+              <w:t>unday';</w:t>
             </w:r>
           </w:p>
         </w:tc>
@@ -4970,7 +5028,121 @@
                 <w:sz w:val="20"/>
                 <w:szCs w:val="20"/>
               </w:rPr>
-              <w:t>elect distinct studentid,concat(left(number, 4), '****',right(number,4)) from student_phone order by studentid;</w:t>
+              <w:t>elect distinct studentid,concat(</w:t>
+            </w:r>
+            <w:r>
+              <w:rPr>
+                <w:rFonts w:hint="default" w:ascii="Palatino Linotype" w:hAnsi="Palatino Linotype"/>
+                <w:color w:val="5B9BD5" w:themeColor="accent1"/>
+                <w:sz w:val="20"/>
+                <w:szCs w:val="20"/>
+                <w:lang w:val="en-US"/>
+              </w:rPr>
+              <w:t>rpad(</w:t>
+            </w:r>
+            <w:r>
+              <w:rPr>
+                <w:rFonts w:hint="default" w:ascii="Palatino Linotype" w:hAnsi="Palatino Linotype"/>
+                <w:color w:val="5B9BD5" w:themeColor="accent1"/>
+                <w:sz w:val="20"/>
+                <w:szCs w:val="20"/>
+              </w:rPr>
+              <w:t>left(number, 4),</w:t>
+            </w:r>
+            <w:r>
+              <w:rPr>
+                <w:rFonts w:hint="default" w:ascii="Palatino Linotype" w:hAnsi="Palatino Linotype"/>
+                <w:color w:val="5B9BD5" w:themeColor="accent1"/>
+                <w:sz w:val="20"/>
+                <w:szCs w:val="20"/>
+                <w:lang w:val="en-US"/>
+              </w:rPr>
+              <w:t xml:space="preserve"> 8,</w:t>
+            </w:r>
+            <w:r>
+              <w:rPr>
+                <w:rFonts w:hint="default" w:ascii="Palatino Linotype" w:hAnsi="Palatino Linotype"/>
+                <w:color w:val="5B9BD5" w:themeColor="accent1"/>
+                <w:sz w:val="20"/>
+                <w:szCs w:val="20"/>
+              </w:rPr>
+              <w:t xml:space="preserve"> '*'</w:t>
+            </w:r>
+            <w:r>
+              <w:rPr>
+                <w:rFonts w:hint="default" w:ascii="Palatino Linotype" w:hAnsi="Palatino Linotype"/>
+                <w:color w:val="5B9BD5" w:themeColor="accent1"/>
+                <w:sz w:val="20"/>
+                <w:szCs w:val="20"/>
+                <w:lang w:val="en-US"/>
+              </w:rPr>
+              <w:t>)</w:t>
+            </w:r>
+            <w:r>
+              <w:rPr>
+                <w:rFonts w:hint="default" w:ascii="Palatino Linotype" w:hAnsi="Palatino Linotype"/>
+                <w:color w:val="5B9BD5" w:themeColor="accent1"/>
+                <w:sz w:val="20"/>
+                <w:szCs w:val="20"/>
+              </w:rPr>
+              <w:t>,</w:t>
+            </w:r>
+            <w:r>
+              <w:rPr>
+                <w:rFonts w:hint="default" w:ascii="Palatino Linotype" w:hAnsi="Palatino Linotype"/>
+                <w:color w:val="5B9BD5" w:themeColor="accent1"/>
+                <w:sz w:val="20"/>
+                <w:szCs w:val="20"/>
+                <w:lang w:val="en-US"/>
+              </w:rPr>
+              <w:t xml:space="preserve"> </w:t>
+            </w:r>
+            <w:r>
+              <w:rPr>
+                <w:rFonts w:hint="default" w:ascii="Palatino Linotype" w:hAnsi="Palatino Linotype"/>
+                <w:color w:val="5B9BD5" w:themeColor="accent1"/>
+                <w:sz w:val="20"/>
+                <w:szCs w:val="20"/>
+              </w:rPr>
+              <w:t>right(number,</w:t>
+            </w:r>
+            <w:r>
+              <w:rPr>
+                <w:rFonts w:hint="default" w:ascii="Palatino Linotype" w:hAnsi="Palatino Linotype"/>
+                <w:color w:val="5B9BD5" w:themeColor="accent1"/>
+                <w:sz w:val="20"/>
+                <w:szCs w:val="20"/>
+                <w:lang w:val="en-US"/>
+              </w:rPr>
+              <w:t xml:space="preserve"> </w:t>
+            </w:r>
+            <w:r>
+              <w:rPr>
+                <w:rFonts w:hint="default" w:ascii="Palatino Linotype" w:hAnsi="Palatino Linotype"/>
+                <w:color w:val="5B9BD5" w:themeColor="accent1"/>
+                <w:sz w:val="20"/>
+                <w:szCs w:val="20"/>
+              </w:rPr>
+              <w:t>4)</w:t>
+            </w:r>
+            <w:r>
+              <w:rPr>
+                <w:rFonts w:hint="default" w:ascii="Palatino Linotype" w:hAnsi="Palatino Linotype"/>
+                <w:color w:val="5B9BD5" w:themeColor="accent1"/>
+                <w:sz w:val="20"/>
+                <w:szCs w:val="20"/>
+                <w:lang w:val="en-US"/>
+              </w:rPr>
+              <w:t xml:space="preserve"> </w:t>
+            </w:r>
+            <w:r>
+              <w:rPr>
+                <w:rFonts w:hint="default" w:ascii="Palatino Linotype" w:hAnsi="Palatino Linotype"/>
+                <w:color w:val="5B9BD5" w:themeColor="accent1"/>
+                <w:sz w:val="20"/>
+                <w:szCs w:val="20"/>
+              </w:rPr>
+              <w:t>) from student_phone order by studentid;</w:t>
             </w:r>
           </w:p>
         </w:tc>
@@ -5027,7 +5199,6 @@
         </w:rPr>
       </w:pPr>
     </w:p>
-    <w:bookmarkEnd w:id="0"/>
     <w:sectPr>
       <w:pgSz w:w="11906" w:h="16838"/>
       <w:pgMar w:top="1135" w:right="1134" w:bottom="426" w:left="1350" w:header="284" w:footer="283" w:gutter="0"/>

</xml_diff>